<commit_message>
fix minor issue and new cv
</commit_message>
<xml_diff>
--- a/public/assets/Steven_Seo_CV_Portfolio.docx
+++ b/public/assets/Steven_Seo_CV_Portfolio.docx
@@ -559,14 +559,32 @@
           <w:sz w:val="22"/>
           <w:lang w:val="en-GB"/>
         </w:rPr>
-        <w:t xml:space="preserve">My academic achievements include a Bachelor’s and Master’s degree in Information Science and a Bachelor’s degree in Pharmacy. </w:t>
+        <w:t xml:space="preserve">My academic achievements include a Bachelor’s and </w:t>
+      </w:r>
+      <w:proofErr w:type="gramStart"/>
+      <w:r>
+        <w:rPr>
+          <w:rFonts w:cs="Calibri"/>
+          <w:sz w:val="22"/>
+          <w:lang w:val="en-GB"/>
+        </w:rPr>
+        <w:t>Master’s degree in Information Science</w:t>
+      </w:r>
+      <w:proofErr w:type="gramEnd"/>
+      <w:r>
+        <w:rPr>
+          <w:rFonts w:cs="Calibri"/>
+          <w:sz w:val="22"/>
+          <w:lang w:val="en-GB"/>
+        </w:rPr>
+        <w:t xml:space="preserve"> and a Bachelor’s degree in Pharmacy. </w:t>
       </w:r>
     </w:p>
     <w:p>
       <w:pPr>
         <w:spacing w:line="276" w:lineRule="auto"/>
         <w:rPr>
-          <w:rFonts w:cs="Calibri" w:hint="eastAsia"/>
+          <w:rFonts w:cs="Calibri"/>
           <w:sz w:val="22"/>
           <w:lang w:val="en-GB" w:eastAsia="ko-KR"/>
         </w:rPr>
@@ -978,14 +996,25 @@
         </w:rPr>
         <w:t xml:space="preserve">: React, </w:t>
       </w:r>
-      <w:r>
-        <w:rPr>
-          <w:rStyle w:val="CommentReference"/>
-          <w:rFonts w:ascii="Calibri" w:hAnsi="Calibri" w:cs="Calibri"/>
-          <w:sz w:val="22"/>
-          <w:szCs w:val="22"/>
-        </w:rPr>
-        <w:t xml:space="preserve">Vite, </w:t>
+      <w:proofErr w:type="spellStart"/>
+      <w:r>
+        <w:rPr>
+          <w:rStyle w:val="CommentReference"/>
+          <w:rFonts w:ascii="Calibri" w:hAnsi="Calibri" w:cs="Calibri"/>
+          <w:sz w:val="22"/>
+          <w:szCs w:val="22"/>
+        </w:rPr>
+        <w:t>Vite</w:t>
+      </w:r>
+      <w:proofErr w:type="spellEnd"/>
+      <w:r>
+        <w:rPr>
+          <w:rStyle w:val="CommentReference"/>
+          <w:rFonts w:ascii="Calibri" w:hAnsi="Calibri" w:cs="Calibri"/>
+          <w:sz w:val="22"/>
+          <w:szCs w:val="22"/>
+        </w:rPr>
+        <w:t xml:space="preserve">, </w:t>
       </w:r>
       <w:r>
         <w:rPr>
@@ -1039,8 +1068,19 @@
           <w:sz w:val="22"/>
           <w:szCs w:val="22"/>
         </w:rPr>
-        <w:t xml:space="preserve"> and SCSS</w:t>
-      </w:r>
+        <w:t xml:space="preserve"> and </w:t>
+      </w:r>
+      <w:proofErr w:type="spellStart"/>
+      <w:r>
+        <w:rPr>
+          <w:rStyle w:val="CommentReference"/>
+          <w:rFonts w:ascii="Calibri" w:hAnsi="Calibri" w:cs="Calibri"/>
+          <w:sz w:val="22"/>
+          <w:szCs w:val="22"/>
+        </w:rPr>
+        <w:t>TailwindCSS</w:t>
+      </w:r>
+      <w:proofErr w:type="spellEnd"/>
     </w:p>
     <w:p>
       <w:pPr>
@@ -1075,16 +1115,16 @@
           <w:sz w:val="22"/>
           <w:szCs w:val="22"/>
         </w:rPr>
-        <w:t xml:space="preserve">: Express, SQL, PSQL, </w:t>
-      </w:r>
-      <w:r>
-        <w:rPr>
-          <w:rStyle w:val="CommentReference"/>
-          <w:rFonts w:ascii="Calibri" w:hAnsi="Calibri" w:cs="Calibri"/>
-          <w:sz w:val="22"/>
-          <w:szCs w:val="22"/>
-        </w:rPr>
-        <w:t xml:space="preserve">GraphQL, </w:t>
+        <w:t>: Express, SQL, PSQL</w:t>
+      </w:r>
+      <w:r>
+        <w:rPr>
+          <w:rStyle w:val="CommentReference"/>
+          <w:rFonts w:ascii="Calibri" w:hAnsi="Calibri" w:cs="Calibri"/>
+          <w:sz w:val="22"/>
+          <w:szCs w:val="22"/>
+        </w:rPr>
+        <w:t>,</w:t>
       </w:r>
       <w:r>
         <w:rPr>
@@ -1094,7 +1134,7 @@
           <w:szCs w:val="22"/>
           <w:lang w:val="en-GB" w:eastAsia="ko-KR"/>
         </w:rPr>
-        <w:t xml:space="preserve">PHP, </w:t>
+        <w:t xml:space="preserve"> </w:t>
       </w:r>
       <w:r>
         <w:rPr>
@@ -1150,6 +1190,7 @@
         </w:rPr>
         <w:t xml:space="preserve">, </w:t>
       </w:r>
+      <w:proofErr w:type="gramStart"/>
       <w:r>
         <w:rPr>
           <w:rStyle w:val="CommentReference"/>
@@ -1159,6 +1200,7 @@
         </w:rPr>
         <w:t>Squarespace</w:t>
       </w:r>
+      <w:proofErr w:type="gramEnd"/>
       <w:r>
         <w:rPr>
           <w:rStyle w:val="CommentReference"/>
@@ -1526,6 +1568,7 @@
           <w:lang w:val="en-GB"/>
         </w:rPr>
       </w:pPr>
+      <w:proofErr w:type="spellStart"/>
       <w:r>
         <w:rPr>
           <w:rFonts w:cs="Calibri"/>
@@ -1536,6 +1579,7 @@
         </w:rPr>
         <w:t>Northcoders</w:t>
       </w:r>
+      <w:proofErr w:type="spellEnd"/>
     </w:p>
     <w:p>
       <w:pPr>
@@ -1683,8 +1727,18 @@
           <w:sz w:val="22"/>
           <w:lang w:val="en-GB" w:eastAsia="en-GB"/>
         </w:rPr>
-        <w:t xml:space="preserve"> model</w:t>
-      </w:r>
+        <w:t xml:space="preserve"> </w:t>
+      </w:r>
+      <w:proofErr w:type="gramStart"/>
+      <w:r>
+        <w:rPr>
+          <w:rFonts w:eastAsia="Times New Roman" w:cs="Calibri"/>
+          <w:sz w:val="22"/>
+          <w:lang w:val="en-GB" w:eastAsia="en-GB"/>
+        </w:rPr>
+        <w:t>model</w:t>
+      </w:r>
+      <w:proofErr w:type="gramEnd"/>
     </w:p>
     <w:p>
       <w:pPr>
@@ -1778,8 +1832,18 @@
           <w:sz w:val="22"/>
           <w:lang w:val="en-GB" w:eastAsia="en-GB"/>
         </w:rPr>
-        <w:t>industry methodologies such as test-driven development &amp; agile project management</w:t>
-      </w:r>
+        <w:t xml:space="preserve">industry methodologies such as test-driven development &amp; agile project </w:t>
+      </w:r>
+      <w:proofErr w:type="gramStart"/>
+      <w:r>
+        <w:rPr>
+          <w:rFonts w:eastAsia="Times New Roman" w:cs="Calibri"/>
+          <w:sz w:val="22"/>
+          <w:lang w:val="en-GB" w:eastAsia="en-GB"/>
+        </w:rPr>
+        <w:t>management</w:t>
+      </w:r>
+      <w:proofErr w:type="gramEnd"/>
     </w:p>
     <w:p>
       <w:pPr>
@@ -1833,8 +1897,18 @@
           <w:sz w:val="22"/>
           <w:lang w:val="en-GB" w:eastAsia="en-GB"/>
         </w:rPr>
-        <w:t xml:space="preserve"> pair programming</w:t>
-      </w:r>
+        <w:t xml:space="preserve"> pair </w:t>
+      </w:r>
+      <w:proofErr w:type="gramStart"/>
+      <w:r>
+        <w:rPr>
+          <w:rFonts w:eastAsia="Times New Roman" w:cs="Calibri"/>
+          <w:sz w:val="22"/>
+          <w:lang w:val="en-GB" w:eastAsia="en-GB"/>
+        </w:rPr>
+        <w:t>programming</w:t>
+      </w:r>
+      <w:proofErr w:type="gramEnd"/>
     </w:p>
     <w:p>
       <w:pPr>
@@ -2067,6 +2141,7 @@
         </w:rPr>
         <w:t xml:space="preserve">and </w:t>
       </w:r>
+      <w:proofErr w:type="gramStart"/>
       <w:r>
         <w:rPr>
           <w:rFonts w:eastAsia="Times New Roman" w:cs="Calibri"/>
@@ -2075,6 +2150,7 @@
         </w:rPr>
         <w:t>cybersecurity</w:t>
       </w:r>
+      <w:proofErr w:type="gramEnd"/>
     </w:p>
     <w:p>
       <w:pPr>
@@ -2122,8 +2198,18 @@
           <w:sz w:val="22"/>
           <w:lang w:val="en-GB" w:eastAsia="en-GB"/>
         </w:rPr>
-        <w:t xml:space="preserve"> for the organisation</w:t>
-      </w:r>
+        <w:t xml:space="preserve"> for the </w:t>
+      </w:r>
+      <w:proofErr w:type="gramStart"/>
+      <w:r>
+        <w:rPr>
+          <w:rFonts w:eastAsia="Times New Roman" w:cs="Calibri"/>
+          <w:sz w:val="22"/>
+          <w:lang w:val="en-GB" w:eastAsia="en-GB"/>
+        </w:rPr>
+        <w:t>organisation</w:t>
+      </w:r>
+      <w:proofErr w:type="gramEnd"/>
     </w:p>
     <w:p>
       <w:pPr>
@@ -2156,8 +2242,20 @@
           <w:sz w:val="22"/>
           <w:lang w:val="en-GB"/>
         </w:rPr>
-        <w:t>Relocated to the UK with family from New Zealand and career break</w:t>
-      </w:r>
+        <w:t xml:space="preserve">Relocated to the UK with family from New Zealand and career </w:t>
+      </w:r>
+      <w:proofErr w:type="gramStart"/>
+      <w:r>
+        <w:rPr>
+          <w:rFonts w:cs="Calibri"/>
+          <w:b/>
+          <w:bCs/>
+          <w:sz w:val="22"/>
+          <w:lang w:val="en-GB"/>
+        </w:rPr>
+        <w:t>break</w:t>
+      </w:r>
+      <w:proofErr w:type="gramEnd"/>
     </w:p>
     <w:p>
       <w:pPr>
@@ -2265,8 +2363,18 @@
           <w:sz w:val="22"/>
           <w:lang w:val="en-GB" w:eastAsia="en-GB"/>
         </w:rPr>
-        <w:t xml:space="preserve"> to support my wife's job at the University</w:t>
-      </w:r>
+        <w:t xml:space="preserve"> to support my wife's job at the </w:t>
+      </w:r>
+      <w:proofErr w:type="gramStart"/>
+      <w:r>
+        <w:rPr>
+          <w:rFonts w:eastAsia="Times New Roman" w:cs="Calibri"/>
+          <w:sz w:val="22"/>
+          <w:lang w:val="en-GB" w:eastAsia="en-GB"/>
+        </w:rPr>
+        <w:t>University</w:t>
+      </w:r>
+      <w:proofErr w:type="gramEnd"/>
     </w:p>
     <w:p>
       <w:pPr>
@@ -2312,8 +2420,18 @@
           <w:sz w:val="22"/>
           <w:lang w:val="en-GB" w:eastAsia="en-GB"/>
         </w:rPr>
-        <w:t xml:space="preserve"> a new career direction</w:t>
-      </w:r>
+        <w:t xml:space="preserve"> a new career </w:t>
+      </w:r>
+      <w:proofErr w:type="gramStart"/>
+      <w:r>
+        <w:rPr>
+          <w:rFonts w:eastAsia="Times New Roman" w:cs="Calibri"/>
+          <w:sz w:val="22"/>
+          <w:lang w:val="en-GB" w:eastAsia="en-GB"/>
+        </w:rPr>
+        <w:t>direction</w:t>
+      </w:r>
+      <w:proofErr w:type="gramEnd"/>
     </w:p>
     <w:p>
       <w:pPr>
@@ -2411,8 +2529,18 @@
           <w:sz w:val="22"/>
           <w:lang w:val="en-GB" w:eastAsia="en-GB"/>
         </w:rPr>
-        <w:t>Advised customers on the recommended dosage, warnings, storage, and possible side effects of all dispensed medication</w:t>
-      </w:r>
+        <w:t xml:space="preserve">Advised customers on the recommended dosage, warnings, storage, and possible side effects of all dispensed </w:t>
+      </w:r>
+      <w:proofErr w:type="gramStart"/>
+      <w:r>
+        <w:rPr>
+          <w:rFonts w:eastAsia="Times New Roman" w:cs="Calibri"/>
+          <w:sz w:val="22"/>
+          <w:lang w:val="en-GB" w:eastAsia="en-GB"/>
+        </w:rPr>
+        <w:t>medication</w:t>
+      </w:r>
+      <w:proofErr w:type="gramEnd"/>
     </w:p>
     <w:p>
       <w:pPr>
@@ -2434,7 +2562,16 @@
           <w:sz w:val="22"/>
           <w:lang w:val="en-GB" w:eastAsia="en-GB"/>
         </w:rPr>
-        <w:t>Assisted customers with the purchase of O</w:t>
+        <w:t xml:space="preserve">Assisted customers with the purchase of </w:t>
+      </w:r>
+      <w:proofErr w:type="gramStart"/>
+      <w:r>
+        <w:rPr>
+          <w:rFonts w:eastAsia="Times New Roman" w:cs="Calibri"/>
+          <w:sz w:val="22"/>
+          <w:lang w:val="en-GB" w:eastAsia="en-GB"/>
+        </w:rPr>
+        <w:t>O</w:t>
       </w:r>
       <w:r>
         <w:rPr>
@@ -2490,7 +2627,16 @@
           <w:sz w:val="22"/>
           <w:lang w:val="en-GB" w:eastAsia="en-GB"/>
         </w:rPr>
-        <w:t>ounter (OTC)</w:t>
+        <w:t>ounter</w:t>
+      </w:r>
+      <w:proofErr w:type="gramEnd"/>
+      <w:r>
+        <w:rPr>
+          <w:rFonts w:eastAsia="Times New Roman" w:cs="Calibri"/>
+          <w:sz w:val="22"/>
+          <w:lang w:val="en-GB" w:eastAsia="en-GB"/>
+        </w:rPr>
+        <w:t xml:space="preserve"> (OTC)</w:t>
       </w:r>
       <w:r>
         <w:rPr>
@@ -2521,8 +2667,18 @@
           <w:sz w:val="22"/>
           <w:lang w:val="en-GB" w:eastAsia="en-GB"/>
         </w:rPr>
-        <w:t>Placed orders to replenish stock of equipment, medication, supplies, etc</w:t>
-      </w:r>
+        <w:t xml:space="preserve">Placed orders to replenish stock of equipment, medication, supplies, </w:t>
+      </w:r>
+      <w:proofErr w:type="gramStart"/>
+      <w:r>
+        <w:rPr>
+          <w:rFonts w:eastAsia="Times New Roman" w:cs="Calibri"/>
+          <w:sz w:val="22"/>
+          <w:lang w:val="en-GB" w:eastAsia="en-GB"/>
+        </w:rPr>
+        <w:t>etc</w:t>
+      </w:r>
+      <w:proofErr w:type="gramEnd"/>
     </w:p>
     <w:p>
       <w:pPr>
@@ -2659,8 +2815,18 @@
           <w:sz w:val="22"/>
           <w:lang w:val="en-GB" w:eastAsia="en-GB"/>
         </w:rPr>
-        <w:t>not-for-profits</w:t>
-      </w:r>
+        <w:t>not-for-</w:t>
+      </w:r>
+      <w:proofErr w:type="gramStart"/>
+      <w:r>
+        <w:rPr>
+          <w:rFonts w:eastAsia="Times New Roman" w:cs="Calibri"/>
+          <w:sz w:val="22"/>
+          <w:lang w:val="en-GB" w:eastAsia="en-GB"/>
+        </w:rPr>
+        <w:t>profits</w:t>
+      </w:r>
+      <w:proofErr w:type="gramEnd"/>
     </w:p>
     <w:p>
       <w:pPr>
@@ -2683,8 +2849,18 @@
           <w:sz w:val="22"/>
           <w:lang w:val="en-GB" w:eastAsia="en-GB"/>
         </w:rPr>
-        <w:t>Suggested improvements in design and functionality</w:t>
-      </w:r>
+        <w:t xml:space="preserve">Suggested improvements in design and </w:t>
+      </w:r>
+      <w:proofErr w:type="gramStart"/>
+      <w:r>
+        <w:rPr>
+          <w:rFonts w:eastAsia="Times New Roman" w:cs="Calibri"/>
+          <w:sz w:val="22"/>
+          <w:lang w:val="en-GB" w:eastAsia="en-GB"/>
+        </w:rPr>
+        <w:t>functionality</w:t>
+      </w:r>
+      <w:proofErr w:type="gramEnd"/>
     </w:p>
     <w:p>
       <w:pPr>
@@ -2739,8 +2915,18 @@
           <w:sz w:val="22"/>
           <w:lang w:val="en-GB" w:eastAsia="en-GB"/>
         </w:rPr>
-        <w:t xml:space="preserve"> assessing the performance of their sites</w:t>
-      </w:r>
+        <w:t xml:space="preserve"> assessing the performance of their </w:t>
+      </w:r>
+      <w:proofErr w:type="gramStart"/>
+      <w:r>
+        <w:rPr>
+          <w:rFonts w:eastAsia="Times New Roman" w:cs="Calibri"/>
+          <w:sz w:val="22"/>
+          <w:lang w:val="en-GB" w:eastAsia="en-GB"/>
+        </w:rPr>
+        <w:t>sites</w:t>
+      </w:r>
+      <w:proofErr w:type="gramEnd"/>
     </w:p>
     <w:p>
       <w:pPr>
@@ -3311,8 +3497,18 @@
           <w:sz w:val="22"/>
           <w:lang w:val="en-GB"/>
         </w:rPr>
-        <w:t>Study Award for Master's Degree</w:t>
-      </w:r>
+        <w:t xml:space="preserve">Study Award for </w:t>
+      </w:r>
+      <w:proofErr w:type="gramStart"/>
+      <w:r>
+        <w:rPr>
+          <w:rFonts w:cs="Calibri"/>
+          <w:sz w:val="22"/>
+          <w:lang w:val="en-GB"/>
+        </w:rPr>
+        <w:t>Master's Degree</w:t>
+      </w:r>
+      <w:proofErr w:type="gramEnd"/>
       <w:r>
         <w:rPr>
           <w:rFonts w:cs="Calibri"/>
@@ -3655,8 +3851,19 @@
           <w:sz w:val="22"/>
           <w:szCs w:val="22"/>
         </w:rPr>
-        <w:t xml:space="preserve"> for personal enjoyment</w:t>
-      </w:r>
+        <w:t xml:space="preserve"> for personal </w:t>
+      </w:r>
+      <w:proofErr w:type="gramStart"/>
+      <w:r>
+        <w:rPr>
+          <w:rStyle w:val="CommentReference"/>
+          <w:rFonts w:ascii="Calibri" w:hAnsi="Calibri" w:cs="Calibri"/>
+          <w:sz w:val="22"/>
+          <w:szCs w:val="22"/>
+        </w:rPr>
+        <w:t>enjoyment</w:t>
+      </w:r>
+      <w:proofErr w:type="gramEnd"/>
     </w:p>
     <w:p>
       <w:pPr>

</xml_diff>

<commit_message>
update cv and introduction
</commit_message>
<xml_diff>
--- a/public/assets/Steven_Seo_CV_Portfolio.docx
+++ b/public/assets/Steven_Seo_CV_Portfolio.docx
@@ -135,7 +135,18 @@
           <w:sz w:val="22"/>
           <w:lang w:val="en-GB"/>
         </w:rPr>
-        <w:t>Junior Software Developer</w:t>
+        <w:t>Front End</w:t>
+      </w:r>
+      <w:r>
+        <w:rPr>
+          <w:rFonts w:cs="Calibri"/>
+          <w:b/>
+          <w:bCs/>
+          <w:noProof/>
+          <w:sz w:val="22"/>
+          <w:lang w:val="en-GB"/>
+        </w:rPr>
+        <w:t xml:space="preserve"> Software Developer</w:t>
       </w:r>
     </w:p>
     <w:p>
@@ -439,103 +450,59 @@
           <w:sz w:val="22"/>
           <w:lang w:val="en-GB"/>
         </w:rPr>
-        <w:t xml:space="preserve">Following a successful career </w:t>
-      </w:r>
-      <w:r>
-        <w:rPr>
-          <w:rFonts w:cs="Calibri"/>
-          <w:sz w:val="22"/>
-          <w:lang w:val="en-GB"/>
-        </w:rPr>
-        <w:t>in the NGO and Pharmacy sector</w:t>
-      </w:r>
-      <w:r>
-        <w:rPr>
-          <w:rFonts w:cs="Calibri"/>
-          <w:sz w:val="22"/>
-          <w:lang w:val="en-GB"/>
-        </w:rPr>
-        <w:t>s</w:t>
-      </w:r>
-      <w:r>
-        <w:rPr>
-          <w:rFonts w:cs="Calibri"/>
-          <w:sz w:val="22"/>
-          <w:lang w:val="en-GB"/>
-        </w:rPr>
-        <w:t>,</w:t>
-      </w:r>
-      <w:r>
-        <w:rPr>
-          <w:rFonts w:cs="Calibri"/>
-          <w:sz w:val="22"/>
-          <w:lang w:val="en-GB"/>
-        </w:rPr>
-        <w:t xml:space="preserve"> </w:t>
-      </w:r>
-      <w:r>
-        <w:rPr>
-          <w:rFonts w:cs="Calibri"/>
-          <w:sz w:val="22"/>
-          <w:lang w:val="en-GB"/>
-        </w:rPr>
-        <w:t xml:space="preserve">I am </w:t>
-      </w:r>
-      <w:r>
-        <w:rPr>
-          <w:rFonts w:cs="Calibri"/>
-          <w:sz w:val="22"/>
-          <w:lang w:val="en-GB"/>
-        </w:rPr>
-        <w:t xml:space="preserve">now </w:t>
-      </w:r>
-      <w:r>
-        <w:rPr>
-          <w:rFonts w:cs="Calibri"/>
-          <w:sz w:val="22"/>
-          <w:lang w:val="en-GB"/>
-        </w:rPr>
-        <w:t xml:space="preserve">seeking </w:t>
-      </w:r>
-      <w:r>
-        <w:rPr>
-          <w:rFonts w:cs="Calibri"/>
-          <w:sz w:val="22"/>
-          <w:lang w:val="en-GB"/>
-        </w:rPr>
-        <w:t xml:space="preserve">a career </w:t>
-      </w:r>
-      <w:r>
-        <w:rPr>
-          <w:rFonts w:cs="Calibri"/>
-          <w:sz w:val="22"/>
-          <w:lang w:val="en-GB"/>
-        </w:rPr>
-        <w:t>in</w:t>
-      </w:r>
-      <w:r>
-        <w:rPr>
-          <w:rFonts w:cs="Calibri"/>
-          <w:sz w:val="22"/>
-          <w:lang w:val="en-GB"/>
-        </w:rPr>
-        <w:t xml:space="preserve"> </w:t>
-      </w:r>
-      <w:r>
-        <w:rPr>
-          <w:rFonts w:cs="Calibri"/>
-          <w:sz w:val="22"/>
-          <w:lang w:val="en-GB"/>
-        </w:rPr>
-        <w:t>Software Develop</w:t>
-      </w:r>
-      <w:r>
-        <w:rPr>
-          <w:rFonts w:cs="Calibri"/>
-          <w:sz w:val="22"/>
-          <w:lang w:val="en-GB"/>
-        </w:rPr>
-        <w:t>ment</w:t>
+        <w:t xml:space="preserve">Following a successful career in the NGO and Pharmacy sectors, I am now seeking a career in Software Development, with a specific focus on becoming a </w:t>
+      </w:r>
+      <w:proofErr w:type="gramStart"/>
+      <w:r>
+        <w:rPr>
+          <w:rFonts w:cs="Calibri"/>
+          <w:sz w:val="22"/>
+          <w:lang w:val="en-GB"/>
+        </w:rPr>
+        <w:t>Front End</w:t>
+      </w:r>
+      <w:proofErr w:type="gramEnd"/>
+      <w:r>
+        <w:rPr>
+          <w:rFonts w:cs="Calibri"/>
+          <w:sz w:val="22"/>
+          <w:lang w:val="en-GB"/>
+        </w:rPr>
+        <w:t xml:space="preserve"> Software Developer. My academic achievements, including a </w:t>
+      </w:r>
+      <w:proofErr w:type="gramStart"/>
+      <w:r>
+        <w:rPr>
+          <w:rFonts w:cs="Calibri"/>
+          <w:sz w:val="22"/>
+          <w:lang w:val="en-GB"/>
+        </w:rPr>
+        <w:t>Master’s degree in Information Science</w:t>
+      </w:r>
+      <w:proofErr w:type="gramEnd"/>
+      <w:r>
+        <w:rPr>
+          <w:rFonts w:cs="Calibri"/>
+          <w:sz w:val="22"/>
+          <w:lang w:val="en-GB"/>
+        </w:rPr>
+        <w:t xml:space="preserve">, provide a solid foundation for </w:t>
+      </w:r>
+      <w:r>
+        <w:rPr>
+          <w:rFonts w:cs="Calibri"/>
+          <w:sz w:val="22"/>
+          <w:lang w:val="en-GB"/>
+        </w:rPr>
+        <w:t>advancing</w:t>
+      </w:r>
+      <w:r>
+        <w:rPr>
+          <w:rFonts w:cs="Calibri"/>
+          <w:sz w:val="22"/>
+          <w:lang w:val="en-GB"/>
+        </w:rPr>
+        <w:t xml:space="preserve"> software development</w:t>
       </w:r>
       <w:r>
         <w:rPr>
@@ -545,40 +512,6 @@
         </w:rPr>
         <w:t>.</w:t>
       </w:r>
-      <w:r>
-        <w:rPr>
-          <w:rFonts w:cs="Calibri"/>
-          <w:sz w:val="22"/>
-          <w:lang w:val="en-GB"/>
-        </w:rPr>
-        <w:t xml:space="preserve"> </w:t>
-      </w:r>
-      <w:r>
-        <w:rPr>
-          <w:rFonts w:cs="Calibri"/>
-          <w:sz w:val="22"/>
-          <w:lang w:val="en-GB"/>
-        </w:rPr>
-        <w:t xml:space="preserve">My academic achievements include a Bachelor’s and </w:t>
-      </w:r>
-      <w:proofErr w:type="gramStart"/>
-      <w:r>
-        <w:rPr>
-          <w:rFonts w:cs="Calibri"/>
-          <w:sz w:val="22"/>
-          <w:lang w:val="en-GB"/>
-        </w:rPr>
-        <w:t>Master’s degree in Information Science</w:t>
-      </w:r>
-      <w:proofErr w:type="gramEnd"/>
-      <w:r>
-        <w:rPr>
-          <w:rFonts w:cs="Calibri"/>
-          <w:sz w:val="22"/>
-          <w:lang w:val="en-GB"/>
-        </w:rPr>
-        <w:t xml:space="preserve"> and a Bachelor’s degree in Pharmacy. </w:t>
-      </w:r>
     </w:p>
     <w:p>
       <w:pPr>
@@ -605,39 +538,31 @@
           <w:sz w:val="22"/>
           <w:lang w:val="en-GB"/>
         </w:rPr>
-        <w:t xml:space="preserve">I am highly skilled and committed to becoming a successful </w:t>
-      </w:r>
-      <w:r>
-        <w:rPr>
-          <w:rFonts w:cs="Calibri"/>
-          <w:sz w:val="22"/>
-          <w:lang w:val="en-GB"/>
-        </w:rPr>
-        <w:t>S</w:t>
-      </w:r>
-      <w:r>
-        <w:rPr>
-          <w:rFonts w:cs="Calibri"/>
-          <w:sz w:val="22"/>
-          <w:lang w:val="en-GB"/>
-        </w:rPr>
-        <w:t xml:space="preserve">oftware </w:t>
-      </w:r>
-      <w:r>
-        <w:rPr>
-          <w:rFonts w:cs="Calibri"/>
-          <w:sz w:val="22"/>
-          <w:lang w:val="en-GB"/>
-        </w:rPr>
-        <w:t>D</w:t>
-      </w:r>
-      <w:r>
-        <w:rPr>
-          <w:rFonts w:cs="Calibri"/>
-          <w:sz w:val="22"/>
-          <w:lang w:val="en-GB"/>
-        </w:rPr>
-        <w:t>eveloper. I have gained valuable experience and knowledge in industry best practices as a junior full-stack developer and web developer.</w:t>
+        <w:t xml:space="preserve">While </w:t>
+      </w:r>
+      <w:r>
+        <w:rPr>
+          <w:rFonts w:cs="Calibri"/>
+          <w:sz w:val="22"/>
+          <w:lang w:val="en-GB"/>
+        </w:rPr>
+        <w:t>I have gained valuable experience and knowledge in industry best practices</w:t>
+      </w:r>
+      <w:r>
+        <w:rPr>
+          <w:rFonts w:cs="Calibri"/>
+          <w:sz w:val="22"/>
+          <w:lang w:val="en-GB"/>
+        </w:rPr>
+        <w:t xml:space="preserve"> as a junior full-stack developer, </w:t>
+      </w:r>
+      <w:r>
+        <w:rPr>
+          <w:rFonts w:cs="Calibri"/>
+          <w:sz w:val="22"/>
+          <w:lang w:val="en-GB"/>
+        </w:rPr>
+        <w:t>my journey has strongly led me toward Front End Development because of my passion for enhancing and optimising user experience and satisfaction.</w:t>
       </w:r>
     </w:p>
     <w:p>
@@ -688,7 +613,7 @@
           <w:sz w:val="22"/>
           <w:szCs w:val="22"/>
         </w:rPr>
-        <w:t xml:space="preserve">I possess exceptional communication and interpersonal skills. I approach my work with respect and a collaborative mindset, </w:t>
+        <w:t xml:space="preserve">My unique blend of academic qualifications, diverse experiences, and dedication </w:t>
       </w:r>
       <w:r>
         <w:rPr>
@@ -697,7 +622,7 @@
           <w:sz w:val="22"/>
           <w:szCs w:val="22"/>
         </w:rPr>
-        <w:t>seeking</w:t>
+        <w:t xml:space="preserve">to Front End Development </w:t>
       </w:r>
       <w:r>
         <w:rPr>
@@ -706,7 +631,43 @@
           <w:sz w:val="22"/>
           <w:szCs w:val="22"/>
         </w:rPr>
-        <w:t xml:space="preserve"> to build successful and sustainable relationships with all parties involved.</w:t>
+        <w:t>positions me as a promising candidate for a successful career in Software Development</w:t>
+      </w:r>
+      <w:r>
+        <w:rPr>
+          <w:rFonts w:ascii="Calibri" w:eastAsia="Helvetica Neue" w:hAnsi="Calibri" w:cs="Calibri"/>
+          <w:color w:val="auto"/>
+          <w:sz w:val="22"/>
+          <w:szCs w:val="22"/>
+        </w:rPr>
+        <w:t xml:space="preserve">. </w:t>
+      </w:r>
+      <w:r>
+        <w:rPr>
+          <w:rFonts w:ascii="Calibri" w:eastAsia="Helvetica Neue" w:hAnsi="Calibri" w:cs="Calibri"/>
+          <w:color w:val="auto"/>
+          <w:sz w:val="22"/>
+          <w:szCs w:val="22"/>
+        </w:rPr>
+        <w:t>Moreover</w:t>
+      </w:r>
+      <w:r>
+        <w:rPr>
+          <w:rFonts w:ascii="Calibri" w:eastAsia="Helvetica Neue" w:hAnsi="Calibri" w:cs="Calibri"/>
+          <w:color w:val="auto"/>
+          <w:sz w:val="22"/>
+          <w:szCs w:val="22"/>
+        </w:rPr>
+        <w:t>, I</w:t>
+      </w:r>
+      <w:r>
+        <w:rPr>
+          <w:rFonts w:ascii="Calibri" w:eastAsia="Helvetica Neue" w:hAnsi="Calibri" w:cs="Calibri"/>
+          <w:color w:val="auto"/>
+          <w:sz w:val="22"/>
+          <w:szCs w:val="22"/>
+        </w:rPr>
+        <w:t xml:space="preserve"> have a strong interest in acquiring new technical stacks to maintain ongoing adaptability in the ever-evolving field of software development. </w:t>
       </w:r>
     </w:p>
     <w:p>
@@ -951,15 +912,6 @@
         </w:rPr>
         <w:t>Node.js</w:t>
       </w:r>
-      <w:r>
-        <w:rPr>
-          <w:rStyle w:val="CommentReference"/>
-          <w:rFonts w:ascii="Calibri" w:hAnsi="Calibri" w:cs="Calibri"/>
-          <w:sz w:val="22"/>
-          <w:szCs w:val="22"/>
-        </w:rPr>
-        <w:t>, TypeScript and Dart</w:t>
-      </w:r>
     </w:p>
     <w:p>
       <w:pPr>
@@ -996,6 +948,15 @@
         </w:rPr>
         <w:t xml:space="preserve">: React, </w:t>
       </w:r>
+      <w:r>
+        <w:rPr>
+          <w:rStyle w:val="CommentReference"/>
+          <w:rFonts w:ascii="Calibri" w:hAnsi="Calibri" w:cs="Calibri"/>
+          <w:sz w:val="22"/>
+          <w:szCs w:val="22"/>
+        </w:rPr>
+        <w:t xml:space="preserve">React Native, </w:t>
+      </w:r>
       <w:proofErr w:type="spellStart"/>
       <w:r>
         <w:rPr>
@@ -1023,7 +984,27 @@
           <w:sz w:val="22"/>
           <w:szCs w:val="22"/>
         </w:rPr>
-        <w:t>React Native, HTML5</w:t>
+        <w:t xml:space="preserve">TypeScript, </w:t>
+      </w:r>
+      <w:proofErr w:type="spellStart"/>
+      <w:r>
+        <w:rPr>
+          <w:rStyle w:val="CommentReference"/>
+          <w:rFonts w:ascii="Calibri" w:hAnsi="Calibri" w:cs="Calibri"/>
+          <w:sz w:val="22"/>
+          <w:szCs w:val="22"/>
+        </w:rPr>
+        <w:t>NextJS</w:t>
+      </w:r>
+      <w:proofErr w:type="spellEnd"/>
+      <w:r>
+        <w:rPr>
+          <w:rStyle w:val="CommentReference"/>
+          <w:rFonts w:ascii="Calibri" w:hAnsi="Calibri" w:cs="Calibri"/>
+          <w:sz w:val="22"/>
+          <w:szCs w:val="22"/>
+        </w:rPr>
+        <w:t>, HTML5</w:t>
       </w:r>
       <w:r>
         <w:rPr>
@@ -1145,6 +1126,15 @@
         </w:rPr>
         <w:t>and MongoDB</w:t>
       </w:r>
+      <w:r>
+        <w:rPr>
+          <w:rStyle w:val="CommentReference"/>
+          <w:rFonts w:ascii="Calibri" w:hAnsi="Calibri" w:cs="Calibri"/>
+          <w:sz w:val="22"/>
+          <w:szCs w:val="22"/>
+        </w:rPr>
+        <w:t xml:space="preserve"> (NoSQL)</w:t>
+      </w:r>
     </w:p>
     <w:p>
       <w:pPr>
@@ -1271,16 +1261,106 @@
           <w:sz w:val="22"/>
           <w:szCs w:val="22"/>
         </w:rPr>
-        <w:t>Model-View-Controller (MVC), Test-Driven Development, Representational State Transfer (REST), paired</w:t>
-      </w:r>
-      <w:r>
-        <w:rPr>
-          <w:rStyle w:val="CommentReference"/>
-          <w:rFonts w:ascii="Calibri" w:hAnsi="Calibri" w:cs="Calibri"/>
-          <w:sz w:val="22"/>
-          <w:szCs w:val="22"/>
-        </w:rPr>
-        <w:t xml:space="preserve"> programming, </w:t>
+        <w:t xml:space="preserve">Model-View-Controller (MVC), Test-Driven Development, </w:t>
+      </w:r>
+      <w:r>
+        <w:rPr>
+          <w:rStyle w:val="CommentReference"/>
+          <w:rFonts w:ascii="Calibri" w:hAnsi="Calibri" w:cs="Calibri"/>
+          <w:sz w:val="22"/>
+          <w:szCs w:val="22"/>
+        </w:rPr>
+        <w:t xml:space="preserve">Jest, </w:t>
+      </w:r>
+      <w:r>
+        <w:rPr>
+          <w:rStyle w:val="CommentReference"/>
+          <w:rFonts w:ascii="Calibri" w:hAnsi="Calibri" w:cs="Calibri"/>
+          <w:sz w:val="22"/>
+          <w:szCs w:val="22"/>
+        </w:rPr>
+        <w:t>Representational State Transfer (REST)</w:t>
+      </w:r>
+      <w:r>
+        <w:rPr>
+          <w:rStyle w:val="CommentReference"/>
+          <w:rFonts w:ascii="Calibri" w:hAnsi="Calibri" w:cs="Calibri"/>
+          <w:sz w:val="22"/>
+          <w:szCs w:val="22"/>
+        </w:rPr>
+        <w:t xml:space="preserve"> API</w:t>
+      </w:r>
+      <w:r>
+        <w:rPr>
+          <w:rStyle w:val="CommentReference"/>
+          <w:rFonts w:ascii="Calibri" w:hAnsi="Calibri" w:cs="Calibri"/>
+          <w:sz w:val="22"/>
+          <w:szCs w:val="22"/>
+        </w:rPr>
+        <w:t>, paired</w:t>
+      </w:r>
+      <w:r>
+        <w:rPr>
+          <w:rStyle w:val="CommentReference"/>
+          <w:rFonts w:ascii="Calibri" w:hAnsi="Calibri" w:cs="Calibri"/>
+          <w:sz w:val="22"/>
+          <w:szCs w:val="22"/>
+        </w:rPr>
+        <w:t xml:space="preserve"> programming,</w:t>
+      </w:r>
+      <w:r>
+        <w:rPr>
+          <w:rStyle w:val="CommentReference"/>
+          <w:rFonts w:ascii="Calibri" w:hAnsi="Calibri" w:cs="Calibri"/>
+          <w:sz w:val="22"/>
+          <w:szCs w:val="22"/>
+        </w:rPr>
+        <w:t xml:space="preserve"> </w:t>
+      </w:r>
+      <w:r>
+        <w:rPr>
+          <w:rStyle w:val="CommentReference"/>
+          <w:rFonts w:ascii="Calibri" w:hAnsi="Calibri" w:cs="Calibri"/>
+          <w:sz w:val="22"/>
+          <w:szCs w:val="22"/>
+        </w:rPr>
+        <w:t>r</w:t>
+      </w:r>
+      <w:r>
+        <w:rPr>
+          <w:rStyle w:val="CommentReference"/>
+          <w:rFonts w:ascii="Calibri" w:hAnsi="Calibri" w:cs="Calibri"/>
+          <w:sz w:val="22"/>
+          <w:szCs w:val="22"/>
+        </w:rPr>
+        <w:t xml:space="preserve">esponsive </w:t>
+      </w:r>
+      <w:r>
+        <w:rPr>
+          <w:rStyle w:val="CommentReference"/>
+          <w:rFonts w:ascii="Calibri" w:hAnsi="Calibri" w:cs="Calibri"/>
+          <w:sz w:val="22"/>
+          <w:szCs w:val="22"/>
+        </w:rPr>
+        <w:t>d</w:t>
+      </w:r>
+      <w:r>
+        <w:rPr>
+          <w:rStyle w:val="CommentReference"/>
+          <w:rFonts w:ascii="Calibri" w:hAnsi="Calibri" w:cs="Calibri"/>
+          <w:sz w:val="22"/>
+          <w:szCs w:val="22"/>
+        </w:rPr>
+        <w:t>esign,</w:t>
+      </w:r>
+      <w:r>
+        <w:rPr>
+          <w:rStyle w:val="CommentReference"/>
+          <w:rFonts w:ascii="Calibri" w:hAnsi="Calibri" w:cs="Calibri"/>
+          <w:sz w:val="22"/>
+          <w:szCs w:val="22"/>
+        </w:rPr>
+        <w:t xml:space="preserve"> </w:t>
       </w:r>
       <w:r>
         <w:rPr>
@@ -1695,50 +1775,24 @@
           <w:sz w:val="22"/>
           <w:lang w:val="en-GB" w:eastAsia="en-GB"/>
         </w:rPr>
-        <w:t>Back-end: c</w:t>
-      </w:r>
-      <w:r>
-        <w:rPr>
-          <w:rFonts w:eastAsia="Times New Roman" w:cs="Calibri"/>
-          <w:sz w:val="22"/>
-          <w:lang w:val="en-GB" w:eastAsia="en-GB"/>
-        </w:rPr>
-        <w:t>reated REST APIs using Express and PSQL</w:t>
-      </w:r>
-      <w:r>
-        <w:rPr>
-          <w:rFonts w:eastAsia="Times New Roman" w:cs="Calibri"/>
-          <w:sz w:val="22"/>
-          <w:lang w:val="en-GB" w:eastAsia="en-GB"/>
-        </w:rPr>
-        <w:t xml:space="preserve"> with</w:t>
-      </w:r>
-      <w:r>
-        <w:rPr>
-          <w:rFonts w:eastAsia="Times New Roman" w:cs="Calibri"/>
-          <w:sz w:val="22"/>
-          <w:lang w:val="en-GB" w:eastAsia="en-GB"/>
-        </w:rPr>
-        <w:t xml:space="preserve"> MVC</w:t>
-      </w:r>
-      <w:r>
-        <w:rPr>
-          <w:rFonts w:eastAsia="Times New Roman" w:cs="Calibri"/>
-          <w:sz w:val="22"/>
-          <w:lang w:val="en-GB" w:eastAsia="en-GB"/>
-        </w:rPr>
-        <w:t xml:space="preserve"> </w:t>
-      </w:r>
-      <w:proofErr w:type="gramStart"/>
-      <w:r>
-        <w:rPr>
-          <w:rFonts w:eastAsia="Times New Roman" w:cs="Calibri"/>
-          <w:sz w:val="22"/>
-          <w:lang w:val="en-GB" w:eastAsia="en-GB"/>
-        </w:rPr>
-        <w:t>model</w:t>
-      </w:r>
-      <w:proofErr w:type="gramEnd"/>
+        <w:t>Front-end: implemented user interfaces using ReactJS</w:t>
+      </w:r>
+      <w:r>
+        <w:rPr>
+          <w:rFonts w:eastAsia="Times New Roman" w:cs="Calibri"/>
+          <w:sz w:val="22"/>
+          <w:lang w:val="en-GB" w:eastAsia="en-GB"/>
+        </w:rPr>
+        <w:t>, React Native</w:t>
+      </w:r>
+      <w:r>
+        <w:rPr>
+          <w:rFonts w:eastAsia="Times New Roman" w:cs="Calibri"/>
+          <w:sz w:val="22"/>
+          <w:lang w:val="en-GB" w:eastAsia="en-GB"/>
+        </w:rPr>
+        <w:t xml:space="preserve"> and CSS</w:t>
+      </w:r>
     </w:p>
     <w:p>
       <w:pPr>
@@ -1761,15 +1815,31 @@
           <w:sz w:val="22"/>
           <w:lang w:val="en-GB" w:eastAsia="en-GB"/>
         </w:rPr>
-        <w:t>Front-end: i</w:t>
-      </w:r>
-      <w:r>
-        <w:rPr>
-          <w:rFonts w:eastAsia="Times New Roman" w:cs="Calibri"/>
-          <w:sz w:val="22"/>
-          <w:lang w:val="en-GB" w:eastAsia="en-GB"/>
-        </w:rPr>
-        <w:t>mplemented</w:t>
+        <w:t>Back-end: c</w:t>
+      </w:r>
+      <w:r>
+        <w:rPr>
+          <w:rFonts w:eastAsia="Times New Roman" w:cs="Calibri"/>
+          <w:sz w:val="22"/>
+          <w:lang w:val="en-GB" w:eastAsia="en-GB"/>
+        </w:rPr>
+        <w:t>reated REST APIs using Express and PSQL</w:t>
+      </w:r>
+      <w:r>
+        <w:rPr>
+          <w:rFonts w:eastAsia="Times New Roman" w:cs="Calibri"/>
+          <w:sz w:val="22"/>
+          <w:lang w:val="en-GB" w:eastAsia="en-GB"/>
+        </w:rPr>
+        <w:t xml:space="preserve"> with</w:t>
+      </w:r>
+      <w:r>
+        <w:rPr>
+          <w:rFonts w:eastAsia="Times New Roman" w:cs="Calibri"/>
+          <w:sz w:val="22"/>
+          <w:lang w:val="en-GB" w:eastAsia="en-GB"/>
+        </w:rPr>
+        <w:t xml:space="preserve"> MVC</w:t>
       </w:r>
       <w:r>
         <w:rPr>
@@ -1779,30 +1849,16 @@
         </w:rPr>
         <w:t xml:space="preserve"> </w:t>
       </w:r>
-      <w:r>
-        <w:rPr>
-          <w:rFonts w:eastAsia="Times New Roman" w:cs="Calibri"/>
-          <w:sz w:val="22"/>
-          <w:lang w:val="en-GB" w:eastAsia="en-GB"/>
-        </w:rPr>
-        <w:t xml:space="preserve">user </w:t>
-      </w:r>
-      <w:r>
-        <w:rPr>
-          <w:rFonts w:eastAsia="Times New Roman" w:cs="Calibri"/>
-          <w:sz w:val="22"/>
-          <w:lang w:val="en-GB" w:eastAsia="en-GB"/>
-        </w:rPr>
-        <w:t xml:space="preserve">interfaces </w:t>
-      </w:r>
-      <w:r>
-        <w:rPr>
-          <w:rFonts w:eastAsia="Times New Roman" w:cs="Calibri"/>
-          <w:sz w:val="22"/>
-          <w:lang w:val="en-GB" w:eastAsia="en-GB"/>
-        </w:rPr>
-        <w:t>using ReactJS and CSS</w:t>
-      </w:r>
+      <w:proofErr w:type="gramStart"/>
+      <w:r>
+        <w:rPr>
+          <w:rFonts w:eastAsia="Times New Roman" w:cs="Calibri"/>
+          <w:sz w:val="22"/>
+          <w:lang w:val="en-GB" w:eastAsia="en-GB"/>
+        </w:rPr>
+        <w:t>model</w:t>
+      </w:r>
+      <w:proofErr w:type="gramEnd"/>
     </w:p>
     <w:p>
       <w:pPr>
@@ -2059,6 +2115,7 @@
           <w:sz w:val="22"/>
           <w:lang w:val="en-GB" w:eastAsia="en-GB"/>
         </w:rPr>
+        <w:lastRenderedPageBreak/>
         <w:t>Managed and supervised all IT</w:t>
       </w:r>
       <w:r>
@@ -2701,6 +2758,16 @@
           <w:lang w:val="en-GB"/>
         </w:rPr>
       </w:pPr>
+      <w:r>
+        <w:rPr>
+          <w:rFonts w:cs="Calibri"/>
+          <w:b/>
+          <w:bCs/>
+          <w:sz w:val="22"/>
+          <w:lang w:val="en-GB"/>
+        </w:rPr>
+        <w:t xml:space="preserve">Frontend </w:t>
+      </w:r>
       <w:r>
         <w:rPr>
           <w:rFonts w:cs="Calibri"/>
@@ -3870,15 +3937,6 @@
         <w:rPr>
           <w:rFonts w:cs="Calibri"/>
           <w:sz w:val="22"/>
-        </w:rPr>
-      </w:pPr>
-    </w:p>
-    <w:p>
-      <w:pPr>
-        <w:rPr>
-          <w:rFonts w:cs="Calibri"/>
-          <w:sz w:val="22"/>
-          <w:lang w:val="en-GB"/>
         </w:rPr>
       </w:pPr>
     </w:p>

</xml_diff>